<commit_message>
Site updated: 2018-03-01 15:01:17
</commit_message>
<xml_diff>
--- a/resume/resume.docx
+++ b/resume/resume.docx
@@ -6,7 +6,7 @@
       <w:pPr>
         <w:jc w:val="center"/>
         <w:rPr>
-          <w:rFonts w:ascii="Times New Roman" w:hAnsi="Times New Roman" w:cs="Times New Roman" w:hint="cs"/>
+          <w:rFonts w:ascii="Times New Roman" w:hAnsi="Times New Roman" w:cs="Times New Roman"/>
         </w:rPr>
       </w:pPr>
       <w:r>
@@ -27,19 +27,49 @@
         <w:rPr>
           <w:rFonts w:ascii="Times New Roman" w:hAnsi="Times New Roman" w:cs="Times New Roman"/>
         </w:rPr>
-        <w:t xml:space="preserve">shihying3@gmail.com </w:t>
-      </w:r>
-      <w:r>
-        <w:rPr>
-          <w:rFonts w:ascii="Times New Roman" w:hAnsi="Times New Roman" w:cs="Times New Roman"/>
-        </w:rPr>
-        <w:t>|  P</w:t>
+        <w:t>cholihi1210</w:t>
+      </w:r>
+      <w:r>
+        <w:rPr>
+          <w:rFonts w:ascii="Times New Roman" w:hAnsi="Times New Roman" w:cs="Times New Roman"/>
+        </w:rPr>
+        <w:t xml:space="preserve">@gmail.com </w:t>
+      </w:r>
+      <w:r>
+        <w:rPr>
+          <w:rFonts w:ascii="Times New Roman" w:hAnsi="Times New Roman" w:cs="Times New Roman"/>
+        </w:rPr>
+        <w:t xml:space="preserve">| </w:t>
+      </w:r>
+      <w:r>
+        <w:rPr>
+          <w:rFonts w:ascii="Times New Roman" w:hAnsi="Times New Roman" w:cs="Times New Roman"/>
+        </w:rPr>
+        <w:t>P</w:t>
       </w:r>
       <w:r>
         <w:rPr>
           <w:rFonts w:ascii="Times New Roman" w:hAnsi="Times New Roman" w:cs="Times New Roman"/>
         </w:rPr>
         <w:t>hone: 0920737108</w:t>
+      </w:r>
+      <w:r>
+        <w:rPr>
+          <w:rFonts w:ascii="Times New Roman" w:hAnsi="Times New Roman" w:cs="Times New Roman"/>
+        </w:rPr>
+        <w:t xml:space="preserve"> |</w:t>
+      </w:r>
+      <w:r>
+        <w:rPr>
+          <w:rFonts w:ascii="Times New Roman" w:hAnsi="Times New Roman" w:cs="Times New Roman"/>
+        </w:rPr>
+        <w:t xml:space="preserve"> Web: </w:t>
+      </w:r>
+      <w:r>
+        <w:rPr>
+          <w:rFonts w:ascii="Times New Roman" w:hAnsi="Times New Roman" w:cs="Times New Roman"/>
+        </w:rPr>
+        <w:t>https://bookmad.github.io/resume/</w:t>
       </w:r>
     </w:p>
     <w:p>
@@ -385,6 +415,7 @@
         <w:rPr>
           <w:rFonts w:ascii="Times New Roman" w:hAnsi="Times New Roman" w:cs="Times New Roman"/>
           <w:b/>
+          <w:noProof/>
         </w:rPr>
         <mc:AlternateContent>
           <mc:Choice Requires="wps">
@@ -491,7 +522,7 @@
         <w:ind w:right="290"/>
         <w:jc w:val="right"/>
         <w:rPr>
-          <w:rFonts w:ascii="Times New Roman" w:hAnsi="Times New Roman" w:cs="Times New Roman" w:hint="eastAsia"/>
+          <w:rFonts w:ascii="Times New Roman" w:hAnsi="Times New Roman" w:cs="Times New Roman"/>
         </w:rPr>
       </w:pPr>
       <w:r>
@@ -499,14 +530,7 @@
           <w:rFonts w:ascii="Times New Roman" w:hAnsi="Times New Roman" w:cs="Times New Roman"/>
           <w:i/>
         </w:rPr>
-        <w:t>Web Programmer</w:t>
-      </w:r>
-      <w:r>
-        <w:rPr>
-          <w:rFonts w:ascii="Times New Roman" w:hAnsi="Times New Roman" w:cs="Times New Roman"/>
-          <w:i/>
-        </w:rPr>
-        <w:t xml:space="preserve">   </w:t>
+        <w:t xml:space="preserve">Web Programmer   </w:t>
       </w:r>
       <w:r>
         <w:rPr>
@@ -524,13 +548,7 @@
         <w:rPr>
           <w:rFonts w:ascii="Times New Roman" w:hAnsi="Times New Roman" w:cs="Times New Roman"/>
         </w:rPr>
-        <w:t xml:space="preserve">          </w:t>
-      </w:r>
-      <w:r>
-        <w:rPr>
-          <w:rFonts w:ascii="Times New Roman" w:hAnsi="Times New Roman" w:cs="Times New Roman"/>
-        </w:rPr>
-        <w:t xml:space="preserve"> </w:t>
+        <w:t xml:space="preserve">           </w:t>
       </w:r>
       <w:r>
         <w:rPr>
@@ -658,7 +676,33 @@
         <w:rPr>
           <w:rFonts w:ascii="Times New Roman" w:hAnsi="Times New Roman" w:cs="Times New Roman"/>
         </w:rPr>
-        <w:t>brain-training games by Html5(phaser.js)</w:t>
+        <w:t>brain-training games by Html5</w:t>
+      </w:r>
+      <w:r>
+        <w:rPr>
+          <w:rFonts w:ascii="Times New Roman" w:hAnsi="Times New Roman" w:cs="Times New Roman" w:hint="eastAsia"/>
+        </w:rPr>
+        <w:t xml:space="preserve"> </w:t>
+      </w:r>
+      <w:bookmarkStart w:id="0" w:name="_GoBack"/>
+      <w:bookmarkEnd w:id="0"/>
+      <w:r>
+        <w:rPr>
+          <w:rFonts w:ascii="Times New Roman" w:hAnsi="Times New Roman" w:cs="Times New Roman"/>
+        </w:rPr>
+        <w:t>(</w:t>
+      </w:r>
+      <w:r>
+        <w:rPr>
+          <w:rFonts w:ascii="Times New Roman" w:hAnsi="Times New Roman" w:cs="Times New Roman" w:hint="eastAsia"/>
+        </w:rPr>
+        <w:t>P</w:t>
+      </w:r>
+      <w:r>
+        <w:rPr>
+          <w:rFonts w:ascii="Times New Roman" w:hAnsi="Times New Roman" w:cs="Times New Roman"/>
+        </w:rPr>
+        <w:t>haser.js)</w:t>
       </w:r>
     </w:p>
     <w:p>
@@ -677,7 +721,13 @@
         <w:rPr>
           <w:rFonts w:ascii="Times New Roman" w:hAnsi="Times New Roman" w:cs="Times New Roman"/>
         </w:rPr>
-        <w:t>Visualize data – playing record chart by c3.js</w:t>
+        <w:t>Data Visualization</w:t>
+      </w:r>
+      <w:r>
+        <w:rPr>
+          <w:rFonts w:ascii="Times New Roman" w:hAnsi="Times New Roman" w:cs="Times New Roman"/>
+        </w:rPr>
+        <w:t xml:space="preserve"> – playing record chart by c3.js</w:t>
       </w:r>
     </w:p>
     <w:p>
@@ -720,7 +770,7 @@
         </w:numPr>
         <w:ind w:leftChars="0" w:right="170"/>
         <w:rPr>
-          <w:rFonts w:ascii="Times New Roman" w:hAnsi="Times New Roman" w:cs="Times New Roman" w:hint="eastAsia"/>
+          <w:rFonts w:ascii="Times New Roman" w:hAnsi="Times New Roman" w:cs="Times New Roman"/>
         </w:rPr>
       </w:pPr>
       <w:r>
@@ -789,7 +839,13 @@
         <w:rPr>
           <w:rFonts w:ascii="Times New Roman" w:hAnsi="Times New Roman" w:cs="Times New Roman"/>
         </w:rPr>
-        <w:t xml:space="preserve">Visualize data – </w:t>
+        <w:t>Data Visualization</w:t>
+      </w:r>
+      <w:r>
+        <w:rPr>
+          <w:rFonts w:ascii="Times New Roman" w:hAnsi="Times New Roman" w:cs="Times New Roman"/>
+        </w:rPr>
+        <w:t xml:space="preserve"> – </w:t>
       </w:r>
       <w:r>
         <w:rPr>
@@ -876,7 +932,13 @@
         <w:rPr>
           <w:rFonts w:ascii="Times New Roman" w:hAnsi="Times New Roman" w:cs="Times New Roman"/>
         </w:rPr>
-        <w:t xml:space="preserve">Visualize data – playing record chart by </w:t>
+        <w:t>Data Visualization</w:t>
+      </w:r>
+      <w:r>
+        <w:rPr>
+          <w:rFonts w:ascii="Times New Roman" w:hAnsi="Times New Roman" w:cs="Times New Roman"/>
+        </w:rPr>
+        <w:t xml:space="preserve"> – playing record chart by </w:t>
       </w:r>
       <w:r>
         <w:rPr>
@@ -921,18 +983,61 @@
         <w:pStyle w:val="a4"/>
         <w:numPr>
           <w:ilvl w:val="0"/>
-          <w:numId w:val="12"/>
+          <w:numId w:val="1"/>
         </w:numPr>
-        <w:ind w:leftChars="0"/>
+        <w:ind w:leftChars="0" w:right="170"/>
+        <w:rPr>
+          <w:rFonts w:ascii="Times New Roman" w:hAnsi="Times New Roman" w:cs="Times New Roman"/>
+        </w:rPr>
+      </w:pPr>
+      <w:r>
+        <w:rPr>
+          <w:rFonts w:ascii="Times New Roman" w:hAnsi="Times New Roman" w:cs="Times New Roman"/>
+        </w:rPr>
+        <w:t>Connect database</w:t>
+      </w:r>
+      <w:r>
+        <w:rPr>
+          <w:rFonts w:ascii="Times New Roman" w:hAnsi="Times New Roman" w:cs="Times New Roman"/>
+        </w:rPr>
+        <w:t xml:space="preserve"> to present data on web</w:t>
+      </w:r>
+    </w:p>
+    <w:p>
+      <w:pPr>
+        <w:pStyle w:val="a4"/>
+        <w:numPr>
+          <w:ilvl w:val="0"/>
+          <w:numId w:val="14"/>
+        </w:numPr>
+        <w:ind w:leftChars="0" w:right="170"/>
+        <w:rPr>
+          <w:rFonts w:ascii="Times New Roman" w:hAnsi="Times New Roman" w:cs="Times New Roman"/>
+        </w:rPr>
+      </w:pPr>
+      <w:r>
         <w:rPr>
           <w:rFonts w:ascii="Times New Roman" w:hAnsi="Times New Roman" w:cs="Times New Roman" w:hint="eastAsia"/>
         </w:rPr>
-      </w:pPr>
-      <w:r>
-        <w:rPr>
-          <w:rFonts w:ascii="Times New Roman" w:hAnsi="Times New Roman" w:cs="Times New Roman"/>
-        </w:rPr>
-        <w:t>Got chance to collaborate with Vietnam government.</w:t>
+        <w:t>Conn</w:t>
+      </w:r>
+      <w:r>
+        <w:rPr>
+          <w:rFonts w:ascii="Times New Roman" w:hAnsi="Times New Roman" w:cs="Times New Roman"/>
+        </w:rPr>
+        <w:t xml:space="preserve">ect API &amp; </w:t>
+      </w:r>
+      <w:r>
+        <w:rPr>
+          <w:rFonts w:ascii="Times New Roman" w:hAnsi="Times New Roman" w:cs="Times New Roman"/>
+        </w:rPr>
+        <w:t>MySQL</w:t>
+      </w:r>
+      <w:r>
+        <w:rPr>
+          <w:rFonts w:ascii="Times New Roman" w:hAnsi="Times New Roman" w:cs="Times New Roman"/>
+        </w:rPr>
+        <w:t xml:space="preserve"> database</w:t>
       </w:r>
     </w:p>
     <w:p>
@@ -951,13 +1056,37 @@
         <w:rPr>
           <w:rFonts w:ascii="Times New Roman" w:hAnsi="Times New Roman" w:cs="Times New Roman"/>
         </w:rPr>
-        <w:t>Connect database</w:t>
-      </w:r>
-      <w:r>
-        <w:rPr>
-          <w:rFonts w:ascii="Times New Roman" w:hAnsi="Times New Roman" w:cs="Times New Roman"/>
-        </w:rPr>
-        <w:t xml:space="preserve"> to present data on web</w:t>
+        <w:t>Directly manage</w:t>
+      </w:r>
+      <w:r>
+        <w:rPr>
+          <w:rFonts w:ascii="Times New Roman" w:hAnsi="Times New Roman" w:cs="Times New Roman"/>
+        </w:rPr>
+        <w:t>d</w:t>
+      </w:r>
+      <w:r>
+        <w:rPr>
+          <w:rFonts w:ascii="Times New Roman" w:hAnsi="Times New Roman" w:cs="Times New Roman"/>
+        </w:rPr>
+        <w:t xml:space="preserve"> 4 </w:t>
+      </w:r>
+      <w:r>
+        <w:rPr>
+          <w:rFonts w:ascii="Times New Roman" w:hAnsi="Times New Roman" w:cs="Times New Roman"/>
+        </w:rPr>
+        <w:t>interns</w:t>
+      </w:r>
+      <w:r>
+        <w:rPr>
+          <w:rFonts w:ascii="Times New Roman" w:hAnsi="Times New Roman" w:cs="Times New Roman"/>
+        </w:rPr>
+        <w:t xml:space="preserve"> </w:t>
+      </w:r>
+      <w:r>
+        <w:rPr>
+          <w:rFonts w:ascii="Times New Roman" w:hAnsi="Times New Roman" w:cs="Times New Roman"/>
+        </w:rPr>
+        <w:t xml:space="preserve">to develop 6 brain-games. </w:t>
       </w:r>
     </w:p>
     <w:p>
@@ -965,7 +1094,7 @@
         <w:pStyle w:val="a4"/>
         <w:numPr>
           <w:ilvl w:val="0"/>
-          <w:numId w:val="14"/>
+          <w:numId w:val="13"/>
         </w:numPr>
         <w:ind w:leftChars="0" w:right="170"/>
         <w:rPr>
@@ -976,13 +1105,19 @@
         <w:rPr>
           <w:rFonts w:ascii="Times New Roman" w:hAnsi="Times New Roman" w:cs="Times New Roman" w:hint="eastAsia"/>
         </w:rPr>
-        <w:t>Conn</w:t>
-      </w:r>
-      <w:r>
-        <w:rPr>
-          <w:rFonts w:ascii="Times New Roman" w:hAnsi="Times New Roman" w:cs="Times New Roman"/>
-        </w:rPr>
-        <w:t>ect API &amp; Mysql database</w:t>
+        <w:t>Responsible for intern</w:t>
+      </w:r>
+      <w:r>
+        <w:rPr>
+          <w:rFonts w:ascii="Times New Roman" w:hAnsi="Times New Roman" w:cs="Times New Roman"/>
+        </w:rPr>
+        <w:t>s’ job to enhance</w:t>
+      </w:r>
+      <w:r>
+        <w:rPr>
+          <w:rFonts w:ascii="Times New Roman" w:hAnsi="Times New Roman" w:cs="Times New Roman"/>
+        </w:rPr>
+        <w:t xml:space="preserve"> their programming skills.</w:t>
       </w:r>
     </w:p>
     <w:p>
@@ -1001,105 +1136,34 @@
         <w:rPr>
           <w:rFonts w:ascii="Times New Roman" w:hAnsi="Times New Roman" w:cs="Times New Roman"/>
         </w:rPr>
-        <w:t>Directly manage</w:t>
-      </w:r>
-      <w:r>
-        <w:rPr>
-          <w:rFonts w:ascii="Times New Roman" w:hAnsi="Times New Roman" w:cs="Times New Roman"/>
-        </w:rPr>
-        <w:t>d</w:t>
-      </w:r>
-      <w:r>
-        <w:rPr>
-          <w:rFonts w:ascii="Times New Roman" w:hAnsi="Times New Roman" w:cs="Times New Roman"/>
-        </w:rPr>
-        <w:t xml:space="preserve"> 4 </w:t>
-      </w:r>
-      <w:r>
-        <w:rPr>
-          <w:rFonts w:ascii="Times New Roman" w:hAnsi="Times New Roman" w:cs="Times New Roman"/>
-        </w:rPr>
-        <w:t>interns</w:t>
-      </w:r>
-      <w:r>
-        <w:rPr>
-          <w:rFonts w:ascii="Times New Roman" w:hAnsi="Times New Roman" w:cs="Times New Roman"/>
-        </w:rPr>
-        <w:t xml:space="preserve"> </w:t>
-      </w:r>
-      <w:r>
-        <w:rPr>
-          <w:rFonts w:ascii="Times New Roman" w:hAnsi="Times New Roman" w:cs="Times New Roman"/>
-        </w:rPr>
-        <w:t xml:space="preserve">to develop 6 brain-games. </w:t>
+        <w:t xml:space="preserve">Other: </w:t>
+      </w:r>
+      <w:r>
+        <w:rPr>
+          <w:rFonts w:ascii="Times New Roman" w:hAnsi="Times New Roman" w:cs="Times New Roman"/>
+        </w:rPr>
+        <w:t>Analyzed, debugged, tested and documented problems or recommended solutions that involve new applications</w:t>
       </w:r>
     </w:p>
     <w:p>
       <w:pPr>
-        <w:pStyle w:val="a4"/>
-        <w:numPr>
-          <w:ilvl w:val="0"/>
-          <w:numId w:val="13"/>
-        </w:numPr>
-        <w:ind w:leftChars="0" w:right="170"/>
-        <w:rPr>
-          <w:rFonts w:ascii="Times New Roman" w:hAnsi="Times New Roman" w:cs="Times New Roman"/>
-        </w:rPr>
-      </w:pPr>
-      <w:r>
-        <w:rPr>
-          <w:rFonts w:ascii="Times New Roman" w:hAnsi="Times New Roman" w:cs="Times New Roman" w:hint="eastAsia"/>
-        </w:rPr>
-        <w:t>Responsible for intern</w:t>
-      </w:r>
-      <w:r>
-        <w:rPr>
-          <w:rFonts w:ascii="Times New Roman" w:hAnsi="Times New Roman" w:cs="Times New Roman"/>
-        </w:rPr>
-        <w:t>s’ enhancing their programming skills.</w:t>
-      </w:r>
+        <w:ind w:right="360"/>
+        <w:rPr>
+          <w:rFonts w:ascii="Times New Roman" w:hAnsi="Times New Roman" w:cs="Times New Roman"/>
+        </w:rPr>
+      </w:pPr>
     </w:p>
     <w:p>
       <w:pPr>
-        <w:pStyle w:val="a4"/>
-        <w:numPr>
-          <w:ilvl w:val="0"/>
-          <w:numId w:val="1"/>
-        </w:numPr>
-        <w:ind w:leftChars="0" w:right="170"/>
-        <w:rPr>
-          <w:rFonts w:ascii="Times New Roman" w:hAnsi="Times New Roman" w:cs="Times New Roman" w:hint="eastAsia"/>
-        </w:rPr>
-      </w:pPr>
-      <w:r>
-        <w:rPr>
-          <w:rFonts w:ascii="Times New Roman" w:hAnsi="Times New Roman" w:cs="Times New Roman"/>
-        </w:rPr>
-        <w:t xml:space="preserve">Other: </w:t>
-      </w:r>
-      <w:r>
-        <w:rPr>
-          <w:rFonts w:ascii="Times New Roman" w:hAnsi="Times New Roman" w:cs="Times New Roman"/>
-        </w:rPr>
-        <w:t>Analyzed, debugged, tested and documented problems or recommended solutions that involve new applications</w:t>
-      </w:r>
-    </w:p>
-    <w:p>
-      <w:pPr>
-        <w:ind w:right="360"/>
-        <w:rPr>
-          <w:rFonts w:ascii="Times New Roman" w:hAnsi="Times New Roman" w:cs="Times New Roman" w:hint="eastAsia"/>
-        </w:rPr>
-      </w:pPr>
-    </w:p>
-    <w:p>
-      <w:pPr>
         <w:rPr>
           <w:rFonts w:ascii="Times New Roman" w:hAnsi="Times New Roman" w:cs="Times New Roman"/>
           <w:b/>
         </w:rPr>
       </w:pPr>
       <w:r>
+        <w:rPr>
+          <w:noProof/>
+        </w:rPr>
         <mc:AlternateContent>
           <mc:Choice Requires="wps">
             <w:drawing>
@@ -1242,15 +1306,27 @@
       </w:pPr>
       <w:r>
         <w:rPr>
+          <w:rFonts w:ascii="Times New Roman" w:hAnsi="Times New Roman" w:cs="Times New Roman"/>
+        </w:rPr>
+        <w:t>JavaScript</w:t>
+      </w:r>
+      <w:r>
+        <w:rPr>
           <w:rFonts w:ascii="Times New Roman" w:hAnsi="Times New Roman" w:cs="Times New Roman" w:hint="eastAsia"/>
         </w:rPr>
-        <w:t>J</w:t>
-      </w:r>
-      <w:r>
-        <w:rPr>
-          <w:rFonts w:ascii="Times New Roman" w:hAnsi="Times New Roman" w:cs="Times New Roman"/>
-        </w:rPr>
-        <w:t>avascript</w:t>
+        <w:t>、</w:t>
+      </w:r>
+      <w:r>
+        <w:rPr>
+          <w:rFonts w:ascii="Times New Roman" w:hAnsi="Times New Roman" w:cs="Times New Roman" w:hint="eastAsia"/>
+        </w:rPr>
+        <w:t>A</w:t>
+      </w:r>
+      <w:r>
+        <w:rPr>
+          <w:rFonts w:ascii="Times New Roman" w:hAnsi="Times New Roman" w:cs="Times New Roman"/>
+        </w:rPr>
+        <w:t>JAX</w:t>
       </w:r>
     </w:p>
     <w:p>
@@ -1269,7 +1345,13 @@
         <w:rPr>
           <w:rFonts w:ascii="Times New Roman" w:hAnsi="Times New Roman" w:cs="Times New Roman"/>
         </w:rPr>
-        <w:t>PHP/Mysql</w:t>
+        <w:t>PHP/</w:t>
+      </w:r>
+      <w:r>
+        <w:rPr>
+          <w:rFonts w:ascii="Times New Roman" w:hAnsi="Times New Roman" w:cs="Times New Roman"/>
+        </w:rPr>
+        <w:t>SQL</w:t>
       </w:r>
     </w:p>
     <w:p>
@@ -1281,52 +1363,32 @@
         </w:numPr>
         <w:ind w:leftChars="0" w:right="360"/>
         <w:rPr>
-          <w:rFonts w:ascii="Times New Roman" w:hAnsi="Times New Roman" w:cs="Times New Roman"/>
-        </w:rPr>
-      </w:pPr>
-      <w:r>
-        <w:rPr>
-          <w:rFonts w:ascii="Times New Roman" w:hAnsi="Times New Roman" w:cs="Times New Roman"/>
-        </w:rPr>
-        <w:t>Data visualization</w:t>
-      </w:r>
-      <w:r>
-        <w:rPr>
-          <w:rFonts w:ascii="Times New Roman" w:hAnsi="Times New Roman" w:cs="Times New Roman"/>
-        </w:rPr>
-        <w:t>: Microsoft Power Bi</w:t>
-      </w:r>
-      <w:r>
-        <w:rPr>
           <w:rFonts w:ascii="Times New Roman" w:hAnsi="Times New Roman" w:cs="Times New Roman" w:hint="eastAsia"/>
         </w:rPr>
+      </w:pPr>
+      <w:r>
+        <w:rPr>
+          <w:rFonts w:ascii="Times New Roman" w:hAnsi="Times New Roman" w:cs="Times New Roman"/>
+        </w:rPr>
+        <w:t xml:space="preserve">Data visualization: </w:t>
+      </w:r>
+      <w:r>
+        <w:rPr>
+          <w:rFonts w:ascii="Times New Roman" w:hAnsi="Times New Roman" w:cs="Times New Roman"/>
+        </w:rPr>
+        <w:t>JavaScript library(morris.js, c3.js)</w:t>
+      </w:r>
+      <w:r>
+        <w:rPr>
+          <w:rFonts w:ascii="Times New Roman" w:hAnsi="Times New Roman" w:cs="Times New Roman" w:hint="eastAsia"/>
+        </w:rPr>
         <w:t>、</w:t>
       </w:r>
       <w:r>
         <w:rPr>
-          <w:rFonts w:ascii="Times New Roman" w:hAnsi="Times New Roman" w:cs="Times New Roman" w:hint="eastAsia"/>
-        </w:rPr>
-        <w:t>J</w:t>
-      </w:r>
-      <w:r>
-        <w:rPr>
-          <w:rFonts w:ascii="Times New Roman" w:hAnsi="Times New Roman" w:cs="Times New Roman"/>
-        </w:rPr>
-        <w:t xml:space="preserve">avascipt </w:t>
-      </w:r>
-      <w:r>
-        <w:rPr>
-          <w:rFonts w:ascii="Times New Roman" w:hAnsi="Times New Roman" w:cs="Times New Roman"/>
-        </w:rPr>
-        <w:t>library</w:t>
-      </w:r>
-      <w:bookmarkStart w:id="0" w:name="_GoBack"/>
-      <w:bookmarkEnd w:id="0"/>
-      <w:r>
-        <w:rPr>
-          <w:rFonts w:ascii="Times New Roman" w:hAnsi="Times New Roman" w:cs="Times New Roman"/>
-        </w:rPr>
-        <w:t>(morris.js, c3.js)</w:t>
+          <w:rFonts w:ascii="Times New Roman" w:hAnsi="Times New Roman" w:cs="Times New Roman"/>
+        </w:rPr>
+        <w:t>Microsoft Power Bi</w:t>
       </w:r>
     </w:p>
     <w:p>

</xml_diff>